<commit_message>
dopuna baze i prepravke headera
</commit_message>
<xml_diff>
--- a/Faza 6/Baza_za_phpmyadmin/PSIOGLASI.docx
+++ b/Faza 6/Baza_za_phpmyadmin/PSIOGLASI.docx
@@ -1,6 +1,6 @@
 
 <file path=word/document.xml><?xml version="1.0" encoding="utf-8"?>
-<w:document xmlns:wpc="http://schemas.microsoft.com/office/word/2010/wordprocessingCanvas" xmlns:cx="http://schemas.microsoft.com/office/drawing/2014/chartex" xmlns:cx1="http://schemas.microsoft.com/office/drawing/2015/9/8/chartex" xmlns:cx2="http://schemas.microsoft.com/office/drawing/2015/10/21/chartex" xmlns:cx3="http://schemas.microsoft.com/office/drawing/2016/5/9/chartex" xmlns:cx4="http://schemas.microsoft.com/office/drawing/2016/5/10/chartex" xmlns:cx5="http://schemas.microsoft.com/office/drawing/2016/5/11/chartex" xmlns:cx6="http://schemas.microsoft.com/office/drawing/2016/5/12/chartex" xmlns:cx7="http://schemas.microsoft.com/office/drawing/2016/5/13/chartex" xmlns:cx8="http://schemas.microsoft.com/office/drawing/2016/5/14/chartex" xmlns:mc="http://schemas.openxmlformats.org/markup-compatibility/2006" xmlns:aink="http://schemas.microsoft.com/office/drawing/2016/ink" xmlns:am3d="http://schemas.microsoft.com/office/drawing/2017/model3d" xmlns:o="urn:schemas-microsoft-com:office:office" xmlns:r="http://schemas.openxmlformats.org/officeDocument/2006/relationships" xmlns:m="http://schemas.openxmlformats.org/officeDocument/2006/math" xmlns:v="urn:schemas-microsoft-com:vml" xmlns:wp14="http://schemas.microsoft.com/office/word/2010/wordprocessingDrawing" xmlns:wp="http://schemas.openxmlformats.org/drawingml/2006/wordprocessingDrawing" xmlns:w10="urn:schemas-microsoft-com:office:word" xmlns:w="http://schemas.openxmlformats.org/wordprocessingml/2006/main" xmlns:w14="http://schemas.microsoft.com/office/word/2010/wordml" xmlns:w15="http://schemas.microsoft.com/office/word/2012/wordml" xmlns:w16cid="http://schemas.microsoft.com/office/word/2016/wordml/cid" xmlns:w16se="http://schemas.microsoft.com/office/word/2015/wordml/symex" xmlns:wpg="http://schemas.microsoft.com/office/word/2010/wordprocessingGroup" xmlns:wpi="http://schemas.microsoft.com/office/word/2010/wordprocessingInk" xmlns:wne="http://schemas.microsoft.com/office/word/2006/wordml" xmlns:wps="http://schemas.microsoft.com/office/word/2010/wordprocessingShape" mc:Ignorable="w14 w15 w16se w16cid wp14">
+<w:document xmlns:wpc="http://schemas.microsoft.com/office/word/2010/wordprocessingCanvas" xmlns:cx="http://schemas.microsoft.com/office/drawing/2014/chartex" xmlns:cx1="http://schemas.microsoft.com/office/drawing/2015/9/8/chartex" xmlns:cx2="http://schemas.microsoft.com/office/drawing/2015/10/21/chartex" xmlns:cx3="http://schemas.microsoft.com/office/drawing/2016/5/9/chartex" xmlns:cx4="http://schemas.microsoft.com/office/drawing/2016/5/10/chartex" xmlns:cx5="http://schemas.microsoft.com/office/drawing/2016/5/11/chartex" xmlns:cx6="http://schemas.microsoft.com/office/drawing/2016/5/12/chartex" xmlns:cx7="http://schemas.microsoft.com/office/drawing/2016/5/13/chartex" xmlns:cx8="http://schemas.microsoft.com/office/drawing/2016/5/14/chartex" xmlns:mc="http://schemas.openxmlformats.org/markup-compatibility/2006" xmlns:aink="http://schemas.microsoft.com/office/drawing/2016/ink" xmlns:am3d="http://schemas.microsoft.com/office/drawing/2017/model3d" xmlns:o="urn:schemas-microsoft-com:office:office" xmlns:r="http://schemas.openxmlformats.org/officeDocument/2006/relationships" xmlns:m="http://schemas.openxmlformats.org/officeDocument/2006/math" xmlns:v="urn:schemas-microsoft-com:vml" xmlns:wp14="http://schemas.microsoft.com/office/word/2010/wordprocessingDrawing" xmlns:wp="http://schemas.openxmlformats.org/drawingml/2006/wordprocessingDrawing" xmlns:w10="urn:schemas-microsoft-com:office:word" xmlns:w="http://schemas.openxmlformats.org/wordprocessingml/2006/main" xmlns:w14="http://schemas.microsoft.com/office/word/2010/wordml" xmlns:w15="http://schemas.microsoft.com/office/word/2012/wordml" xmlns:w16cex="http://schemas.microsoft.com/office/word/2018/wordml/cex" xmlns:w16cid="http://schemas.microsoft.com/office/word/2016/wordml/cid" xmlns:w16="http://schemas.microsoft.com/office/word/2018/wordml" xmlns:w16se="http://schemas.microsoft.com/office/word/2015/wordml/symex" xmlns:wpg="http://schemas.microsoft.com/office/word/2010/wordprocessingGroup" xmlns:wpi="http://schemas.microsoft.com/office/word/2010/wordprocessingInk" xmlns:wne="http://schemas.microsoft.com/office/word/2006/wordml" xmlns:wps="http://schemas.microsoft.com/office/word/2010/wordprocessingShape" mc:Ignorable="w14 w15 w16se w16cid w16 w16cex wp14">
   <w:body>
     <w:p>
       <w:r>
@@ -1137,15 +1137,7 @@
       </w:r>
       <w:proofErr w:type="spellEnd"/>
       <w:r>
-        <w:t xml:space="preserve"> </w:t>
-      </w:r>
-      <w:proofErr w:type="spellStart"/>
-      <w:r>
-        <w:t>maca</w:t>
-      </w:r>
-      <w:proofErr w:type="spellEnd"/>
-      <w:r>
-        <w:t xml:space="preserve"> Emili</w:t>
+        <w:t xml:space="preserve"> maca Emili</w:t>
       </w:r>
       <w:r>
         <w:t xml:space="preserve"> </w:t>
@@ -1395,8 +1387,6 @@
       <w:r>
         <w:t>--------------------------------------------------------------------------------------------------------------------------------------</w:t>
       </w:r>
-      <w:bookmarkStart w:id="0" w:name="_GoBack"/>
-      <w:bookmarkEnd w:id="0"/>
     </w:p>
     <w:p>
       <w:r>
@@ -2424,15 +2414,7 @@
       </w:r>
       <w:proofErr w:type="spellEnd"/>
       <w:r>
-        <w:t xml:space="preserve"> </w:t>
-      </w:r>
-      <w:proofErr w:type="spellStart"/>
-      <w:r>
-        <w:t>maca</w:t>
-      </w:r>
-      <w:proofErr w:type="spellEnd"/>
-      <w:r>
-        <w:t xml:space="preserve"> </w:t>
+        <w:t xml:space="preserve"> maca </w:t>
       </w:r>
       <w:proofErr w:type="spellStart"/>
       <w:r>
@@ -3557,15 +3539,7 @@
       </w:r>
       <w:proofErr w:type="spellEnd"/>
       <w:r>
-        <w:t xml:space="preserve"> </w:t>
-      </w:r>
-      <w:proofErr w:type="spellStart"/>
-      <w:r>
-        <w:t>maca</w:t>
-      </w:r>
-      <w:proofErr w:type="spellEnd"/>
-      <w:r>
-        <w:t xml:space="preserve"> </w:t>
+        <w:t xml:space="preserve"> maca </w:t>
       </w:r>
       <w:proofErr w:type="spellStart"/>
       <w:r>
@@ -3641,11 +3615,22 @@
       </w:r>
       <w:proofErr w:type="spellStart"/>
       <w:r>
-        <w:t>alii</w:t>
-      </w:r>
-      <w:proofErr w:type="spellEnd"/>
-      <w:r>
-        <w:t xml:space="preserve"> ma </w:t>
+        <w:t>ali</w:t>
+      </w:r>
+      <w:proofErr w:type="spellEnd"/>
+      <w:r>
+        <w:t xml:space="preserve"> </w:t>
+      </w:r>
+      <w:proofErr w:type="spellStart"/>
+      <w:r>
+        <w:t>i</w:t>
+      </w:r>
+      <w:r>
+        <w:t>ma</w:t>
+      </w:r>
+      <w:proofErr w:type="spellEnd"/>
+      <w:r>
+        <w:t xml:space="preserve"> </w:t>
       </w:r>
       <w:proofErr w:type="spellStart"/>
       <w:r>
@@ -4079,7 +4064,7 @@
 </file>
 
 <file path=word/styles.xml><?xml version="1.0" encoding="utf-8"?>
-<w:styles xmlns:mc="http://schemas.openxmlformats.org/markup-compatibility/2006" xmlns:r="http://schemas.openxmlformats.org/officeDocument/2006/relationships" xmlns:w="http://schemas.openxmlformats.org/wordprocessingml/2006/main" xmlns:w14="http://schemas.microsoft.com/office/word/2010/wordml" xmlns:w15="http://schemas.microsoft.com/office/word/2012/wordml" xmlns:w16cid="http://schemas.microsoft.com/office/word/2016/wordml/cid" xmlns:w16se="http://schemas.microsoft.com/office/word/2015/wordml/symex" mc:Ignorable="w14 w15 w16se w16cid">
+<w:styles xmlns:mc="http://schemas.openxmlformats.org/markup-compatibility/2006" xmlns:r="http://schemas.openxmlformats.org/officeDocument/2006/relationships" xmlns:w="http://schemas.openxmlformats.org/wordprocessingml/2006/main" xmlns:w14="http://schemas.microsoft.com/office/word/2010/wordml" xmlns:w15="http://schemas.microsoft.com/office/word/2012/wordml" xmlns:w16cex="http://schemas.microsoft.com/office/word/2018/wordml/cex" xmlns:w16cid="http://schemas.microsoft.com/office/word/2016/wordml/cid" xmlns:w16="http://schemas.microsoft.com/office/word/2018/wordml" xmlns:w16se="http://schemas.microsoft.com/office/word/2015/wordml/symex" mc:Ignorable="w14 w15 w16se w16cid w16 w16cex">
   <w:docDefaults>
     <w:rPrDefault>
       <w:rPr>
@@ -4095,7 +4080,7 @@
       </w:pPr>
     </w:pPrDefault>
   </w:docDefaults>
-  <w:latentStyles w:defLockedState="0" w:defUIPriority="99" w:defSemiHidden="0" w:defUnhideWhenUsed="0" w:defQFormat="0" w:count="377">
+  <w:latentStyles w:defLockedState="0" w:defUIPriority="99" w:defSemiHidden="0" w:defUnhideWhenUsed="0" w:defQFormat="0" w:count="376">
     <w:lsdException w:name="Normal" w:uiPriority="0" w:qFormat="1"/>
     <w:lsdException w:name="heading 1" w:uiPriority="9" w:qFormat="1"/>
     <w:lsdException w:name="heading 2" w:semiHidden="1" w:uiPriority="9" w:unhideWhenUsed="1" w:qFormat="1"/>
@@ -4472,7 +4457,6 @@
     <w:lsdException w:name="Hashtag" w:semiHidden="1" w:unhideWhenUsed="1"/>
     <w:lsdException w:name="Unresolved Mention" w:semiHidden="1" w:unhideWhenUsed="1"/>
     <w:lsdException w:name="Smart Link" w:semiHidden="1" w:unhideWhenUsed="1"/>
-    <w:lsdException w:name="Smart Link Error" w:semiHidden="1" w:unhideWhenUsed="1"/>
   </w:latentStyles>
   <w:style w:type="paragraph" w:default="1" w:styleId="Normal">
     <w:name w:val="Normal"/>
@@ -4804,6 +4788,12 @@
 </file>
 
 <file path=customXml/item1.xml><?xml version="1.0" encoding="utf-8"?>
+<p:properties xmlns:p="http://schemas.microsoft.com/office/2006/metadata/properties" xmlns:xsi="http://www.w3.org/2001/XMLSchema-instance" xmlns:pc="http://schemas.microsoft.com/office/infopath/2007/PartnerControls">
+  <documentManagement/>
+</p:properties>
+</file>
+
+<file path=customXml/item2.xml><?xml version="1.0" encoding="utf-8"?>
 <ct:contentTypeSchema xmlns:ct="http://schemas.microsoft.com/office/2006/metadata/contentType" xmlns:ma="http://schemas.microsoft.com/office/2006/metadata/properties/metaAttributes" ct:_="" ma:_="" ma:contentTypeName="Document" ma:contentTypeID="0x0101002F7874CDE9799047BE64F7DAF296A729" ma:contentTypeVersion="2" ma:contentTypeDescription="Create a new document." ma:contentTypeScope="" ma:versionID="05b8345c2b15ec8b7f4c1c03cb82cb3d">
   <xsd:schema xmlns:xsd="http://www.w3.org/2001/XMLSchema" xmlns:xs="http://www.w3.org/2001/XMLSchema" xmlns:p="http://schemas.microsoft.com/office/2006/metadata/properties" xmlns:ns3="854091b4-4ead-4e82-a936-895171e07fe0" targetNamespace="http://schemas.microsoft.com/office/2006/metadata/properties" ma:root="true" ma:fieldsID="a7071ce69aadc00dccc14225f7123b1b" ns3:_="">
     <xsd:import namespace="854091b4-4ead-4e82-a936-895171e07fe0"/>
@@ -4935,12 +4925,6 @@
 </ct:contentTypeSchema>
 </file>
 
-<file path=customXml/item2.xml><?xml version="1.0" encoding="utf-8"?>
-<p:properties xmlns:p="http://schemas.microsoft.com/office/2006/metadata/properties" xmlns:xsi="http://www.w3.org/2001/XMLSchema-instance" xmlns:pc="http://schemas.microsoft.com/office/infopath/2007/PartnerControls">
-  <documentManagement/>
-</p:properties>
-</file>
-
 <file path=customXml/item3.xml><?xml version="1.0" encoding="utf-8"?>
 <?mso-contentType ?>
 <FormTemplates xmlns="http://schemas.microsoft.com/sharepoint/v3/contenttype/forms">
@@ -4951,6 +4935,15 @@
 </file>
 
 <file path=customXml/itemProps1.xml><?xml version="1.0" encoding="utf-8"?>
+<ds:datastoreItem xmlns:ds="http://schemas.openxmlformats.org/officeDocument/2006/customXml" ds:itemID="{A97B5DA9-B6D0-4437-8447-E6D11B8A0CED}">
+  <ds:schemaRefs>
+    <ds:schemaRef ds:uri="http://schemas.microsoft.com/office/2006/metadata/properties"/>
+    <ds:schemaRef ds:uri="http://schemas.microsoft.com/office/infopath/2007/PartnerControls"/>
+  </ds:schemaRefs>
+</ds:datastoreItem>
+</file>
+
+<file path=customXml/itemProps2.xml><?xml version="1.0" encoding="utf-8"?>
 <ds:datastoreItem xmlns:ds="http://schemas.openxmlformats.org/officeDocument/2006/customXml" ds:itemID="{547B5898-6F1F-4523-8AE0-A91E0A4EDC1C}">
   <ds:schemaRefs>
     <ds:schemaRef ds:uri="http://schemas.microsoft.com/office/2006/metadata/contentType"/>
@@ -4968,15 +4961,6 @@
 </ds:datastoreItem>
 </file>
 
-<file path=customXml/itemProps2.xml><?xml version="1.0" encoding="utf-8"?>
-<ds:datastoreItem xmlns:ds="http://schemas.openxmlformats.org/officeDocument/2006/customXml" ds:itemID="{A97B5DA9-B6D0-4437-8447-E6D11B8A0CED}">
-  <ds:schemaRefs>
-    <ds:schemaRef ds:uri="http://schemas.microsoft.com/office/2006/metadata/properties"/>
-    <ds:schemaRef ds:uri="http://schemas.microsoft.com/office/infopath/2007/PartnerControls"/>
-  </ds:schemaRefs>
-</ds:datastoreItem>
-</file>
-
 <file path=customXml/itemProps3.xml><?xml version="1.0" encoding="utf-8"?>
 <ds:datastoreItem xmlns:ds="http://schemas.openxmlformats.org/officeDocument/2006/customXml" ds:itemID="{ED4FCFC8-6791-43C5-8826-3684E4F2E4D1}">
   <ds:schemaRefs>

</xml_diff>